<commit_message>
done UC deduct money + view bike
</commit_message>
<xml_diff>
--- a/Requirement Analysis/Use case specification/Use case specification - Deduct money.docx
+++ b/Requirement Analysis/Use case specification/Use case specification - Deduct money.docx
@@ -129,21 +129,7 @@
         <w:rPr>
           <w:rFonts w:asciiTheme="minorHAnsi" w:hAnsiTheme="minorHAnsi" w:cstheme="minorHAnsi"/>
         </w:rPr>
-        <w:t xml:space="preserve"> whenever the software </w:t>
-      </w:r>
-      <w:proofErr w:type="gramStart"/>
-      <w:r>
-        <w:rPr>
-          <w:rFonts w:asciiTheme="minorHAnsi" w:hAnsiTheme="minorHAnsi" w:cstheme="minorHAnsi"/>
-        </w:rPr>
-        <w:t>need</w:t>
-      </w:r>
-      <w:proofErr w:type="gramEnd"/>
-      <w:r>
-        <w:rPr>
-          <w:rFonts w:asciiTheme="minorHAnsi" w:hAnsiTheme="minorHAnsi" w:cstheme="minorHAnsi"/>
-        </w:rPr>
-        <w:t xml:space="preserve"> to deduct an amount of money from user by using the interbank API</w:t>
+        <w:t xml:space="preserve"> whenever the software need to deduct an amount of money from user by using the interbank API</w:t>
       </w:r>
     </w:p>
     <w:p>
@@ -469,12 +455,6 @@
         <w:gridCol w:w="2439"/>
       </w:tblGrid>
       <w:tr>
-        <w:tblPrEx>
-          <w:tblCellMar>
-            <w:top w:w="0" w:type="dxa"/>
-            <w:bottom w:w="0" w:type="dxa"/>
-          </w:tblCellMar>
-        </w:tblPrEx>
         <w:tc>
           <w:tcPr>
             <w:tcW w:w="1259" w:type="dxa"/>
@@ -638,12 +618,6 @@
         </w:tc>
       </w:tr>
       <w:tr>
-        <w:tblPrEx>
-          <w:tblCellMar>
-            <w:top w:w="0" w:type="dxa"/>
-            <w:bottom w:w="0" w:type="dxa"/>
-          </w:tblCellMar>
-        </w:tblPrEx>
         <w:tc>
           <w:tcPr>
             <w:tcW w:w="1259" w:type="dxa"/>
@@ -829,12 +803,6 @@
         </w:tc>
       </w:tr>
       <w:tr>
-        <w:tblPrEx>
-          <w:tblCellMar>
-            <w:top w:w="0" w:type="dxa"/>
-            <w:bottom w:w="0" w:type="dxa"/>
-          </w:tblCellMar>
-        </w:tblPrEx>
         <w:tc>
           <w:tcPr>
             <w:tcW w:w="1259" w:type="dxa"/>
@@ -1004,12 +972,6 @@
         </w:tc>
       </w:tr>
       <w:tr>
-        <w:tblPrEx>
-          <w:tblCellMar>
-            <w:top w:w="0" w:type="dxa"/>
-            <w:bottom w:w="0" w:type="dxa"/>
-          </w:tblCellMar>
-        </w:tblPrEx>
         <w:tc>
           <w:tcPr>
             <w:tcW w:w="1259" w:type="dxa"/>
@@ -1213,10 +1175,7 @@
         <w:jc w:val="center"/>
       </w:pPr>
       <w:r>
-        <w:t xml:space="preserve">Table 1- Input data </w:t>
-      </w:r>
-      <w:r>
-        <w:t>for calling deduct money API</w:t>
+        <w:t>Table 1- Input data for calling deduct money API</w:t>
       </w:r>
     </w:p>
     <w:tbl>
@@ -1810,19 +1769,7 @@
       </w:pPr>
       <w:r>
         <w:lastRenderedPageBreak/>
-        <w:t xml:space="preserve">Table 1- </w:t>
-      </w:r>
-      <w:r>
-        <w:t>Output</w:t>
-      </w:r>
-      <w:r>
-        <w:t xml:space="preserve"> data f</w:t>
-      </w:r>
-      <w:r>
-        <w:t>rom</w:t>
-      </w:r>
-      <w:r>
-        <w:t xml:space="preserve"> calling deduct money API</w:t>
+        <w:t>Table 1- Output data from calling deduct money API</w:t>
       </w:r>
     </w:p>
     <w:tbl>
@@ -1834,10 +1781,10 @@
       </w:tblPr>
       <w:tblGrid>
         <w:gridCol w:w="504"/>
-        <w:gridCol w:w="1554"/>
-        <w:gridCol w:w="1358"/>
-        <w:gridCol w:w="3986"/>
-        <w:gridCol w:w="1506"/>
+        <w:gridCol w:w="2190"/>
+        <w:gridCol w:w="1752"/>
+        <w:gridCol w:w="2674"/>
+        <w:gridCol w:w="1788"/>
       </w:tblGrid>
       <w:tr>
         <w:tc>
@@ -2105,6 +2052,422 @@
                 <w:szCs w:val="24"/>
               </w:rPr>
               <w:t>2,000,000 VND</w:t>
+            </w:r>
+          </w:p>
+        </w:tc>
+      </w:tr>
+      <w:tr>
+        <w:tc>
+          <w:tcPr>
+            <w:tcW w:w="0" w:type="auto"/>
+          </w:tcPr>
+          <w:p>
+            <w:pPr>
+              <w:pStyle w:val="ListParagraph"/>
+              <w:ind w:left="0"/>
+              <w:rPr>
+                <w:rFonts w:cstheme="minorHAnsi"/>
+                <w:sz w:val="24"/>
+                <w:szCs w:val="24"/>
+              </w:rPr>
+            </w:pPr>
+            <w:r>
+              <w:rPr>
+                <w:rFonts w:cstheme="minorHAnsi"/>
+                <w:sz w:val="24"/>
+                <w:szCs w:val="24"/>
+              </w:rPr>
+              <w:t>2</w:t>
+            </w:r>
+          </w:p>
+        </w:tc>
+        <w:tc>
+          <w:tcPr>
+            <w:tcW w:w="0" w:type="auto"/>
+          </w:tcPr>
+          <w:p>
+            <w:pPr>
+              <w:pStyle w:val="ListParagraph"/>
+              <w:ind w:left="0"/>
+              <w:rPr>
+                <w:rFonts w:cstheme="minorHAnsi"/>
+                <w:sz w:val="24"/>
+                <w:szCs w:val="24"/>
+              </w:rPr>
+            </w:pPr>
+            <w:r>
+              <w:rPr>
+                <w:rFonts w:cstheme="minorHAnsi"/>
+                <w:sz w:val="24"/>
+                <w:szCs w:val="24"/>
+              </w:rPr>
+              <w:t>Deposit amount</w:t>
+            </w:r>
+          </w:p>
+        </w:tc>
+        <w:tc>
+          <w:tcPr>
+            <w:tcW w:w="0" w:type="auto"/>
+          </w:tcPr>
+          <w:p>
+            <w:pPr>
+              <w:pStyle w:val="ListParagraph"/>
+              <w:ind w:left="0"/>
+              <w:rPr>
+                <w:rFonts w:cstheme="minorHAnsi"/>
+                <w:sz w:val="24"/>
+                <w:szCs w:val="24"/>
+              </w:rPr>
+            </w:pPr>
+            <w:r>
+              <w:rPr>
+                <w:rFonts w:cstheme="minorHAnsi"/>
+                <w:sz w:val="24"/>
+                <w:szCs w:val="24"/>
+              </w:rPr>
+              <w:t>Deposit amount</w:t>
+            </w:r>
+          </w:p>
+        </w:tc>
+        <w:tc>
+          <w:tcPr>
+            <w:tcW w:w="0" w:type="auto"/>
+          </w:tcPr>
+          <w:p>
+            <w:pPr>
+              <w:pStyle w:val="ListParagraph"/>
+              <w:numPr>
+                <w:ilvl w:val="0"/>
+                <w:numId w:val="3"/>
+              </w:numPr>
+              <w:spacing w:after="0" w:line="240" w:lineRule="auto"/>
+              <w:rPr>
+                <w:rFonts w:cstheme="minorHAnsi"/>
+                <w:sz w:val="24"/>
+                <w:szCs w:val="24"/>
+              </w:rPr>
+            </w:pPr>
+            <w:r>
+              <w:rPr>
+                <w:rFonts w:cstheme="minorHAnsi"/>
+                <w:sz w:val="24"/>
+                <w:szCs w:val="24"/>
+              </w:rPr>
+              <w:t>Number, separated comma for big number</w:t>
+            </w:r>
+          </w:p>
+        </w:tc>
+        <w:tc>
+          <w:tcPr>
+            <w:tcW w:w="0" w:type="auto"/>
+          </w:tcPr>
+          <w:p>
+            <w:pPr>
+              <w:pStyle w:val="ListParagraph"/>
+              <w:ind w:left="0"/>
+              <w:rPr>
+                <w:rFonts w:cstheme="minorHAnsi"/>
+                <w:sz w:val="24"/>
+                <w:szCs w:val="24"/>
+              </w:rPr>
+            </w:pPr>
+            <w:r>
+              <w:rPr>
+                <w:rFonts w:cstheme="minorHAnsi"/>
+                <w:sz w:val="24"/>
+                <w:szCs w:val="24"/>
+              </w:rPr>
+              <w:t>2,000,000</w:t>
+            </w:r>
+          </w:p>
+          <w:p>
+            <w:pPr>
+              <w:pStyle w:val="ListParagraph"/>
+              <w:ind w:left="0"/>
+              <w:rPr>
+                <w:rFonts w:cstheme="minorHAnsi"/>
+                <w:sz w:val="24"/>
+                <w:szCs w:val="24"/>
+              </w:rPr>
+            </w:pPr>
+            <w:r>
+              <w:rPr>
+                <w:rFonts w:cstheme="minorHAnsi"/>
+                <w:sz w:val="24"/>
+                <w:szCs w:val="24"/>
+              </w:rPr>
+              <w:t>VND</w:t>
+            </w:r>
+          </w:p>
+        </w:tc>
+      </w:tr>
+      <w:tr>
+        <w:tc>
+          <w:tcPr>
+            <w:tcW w:w="0" w:type="auto"/>
+          </w:tcPr>
+          <w:p>
+            <w:pPr>
+              <w:pStyle w:val="ListParagraph"/>
+              <w:ind w:left="0"/>
+              <w:rPr>
+                <w:rFonts w:cstheme="minorHAnsi"/>
+                <w:sz w:val="24"/>
+                <w:szCs w:val="24"/>
+              </w:rPr>
+            </w:pPr>
+            <w:r>
+              <w:rPr>
+                <w:rFonts w:cstheme="minorHAnsi"/>
+                <w:sz w:val="24"/>
+                <w:szCs w:val="24"/>
+              </w:rPr>
+              <w:t>3</w:t>
+            </w:r>
+          </w:p>
+        </w:tc>
+        <w:tc>
+          <w:tcPr>
+            <w:tcW w:w="0" w:type="auto"/>
+          </w:tcPr>
+          <w:p>
+            <w:pPr>
+              <w:pStyle w:val="ListParagraph"/>
+              <w:ind w:left="0"/>
+              <w:rPr>
+                <w:rFonts w:cstheme="minorHAnsi"/>
+                <w:sz w:val="24"/>
+                <w:szCs w:val="24"/>
+              </w:rPr>
+            </w:pPr>
+            <w:r>
+              <w:rPr>
+                <w:rFonts w:cstheme="minorHAnsi"/>
+                <w:sz w:val="24"/>
+                <w:szCs w:val="24"/>
+              </w:rPr>
+              <w:t>Transaction status</w:t>
+            </w:r>
+          </w:p>
+        </w:tc>
+        <w:tc>
+          <w:tcPr>
+            <w:tcW w:w="0" w:type="auto"/>
+          </w:tcPr>
+          <w:p>
+            <w:pPr>
+              <w:pStyle w:val="ListParagraph"/>
+              <w:ind w:left="0"/>
+              <w:rPr>
+                <w:rFonts w:cstheme="minorHAnsi"/>
+                <w:sz w:val="24"/>
+                <w:szCs w:val="24"/>
+              </w:rPr>
+            </w:pPr>
+            <w:r>
+              <w:rPr>
+                <w:rFonts w:cstheme="minorHAnsi"/>
+                <w:sz w:val="24"/>
+                <w:szCs w:val="24"/>
+              </w:rPr>
+              <w:t>status</w:t>
+            </w:r>
+          </w:p>
+        </w:tc>
+        <w:tc>
+          <w:tcPr>
+            <w:tcW w:w="0" w:type="auto"/>
+          </w:tcPr>
+          <w:p>
+            <w:pPr>
+              <w:pStyle w:val="ListParagraph"/>
+              <w:numPr>
+                <w:ilvl w:val="0"/>
+                <w:numId w:val="3"/>
+              </w:numPr>
+              <w:spacing w:after="0" w:line="240" w:lineRule="auto"/>
+              <w:rPr>
+                <w:rFonts w:cstheme="minorHAnsi"/>
+                <w:sz w:val="24"/>
+                <w:szCs w:val="24"/>
+              </w:rPr>
+            </w:pPr>
+            <w:r>
+              <w:rPr>
+                <w:rFonts w:cstheme="minorHAnsi"/>
+                <w:sz w:val="24"/>
+                <w:szCs w:val="24"/>
+              </w:rPr>
+              <w:t>Success or failed</w:t>
+            </w:r>
+          </w:p>
+        </w:tc>
+        <w:tc>
+          <w:tcPr>
+            <w:tcW w:w="0" w:type="auto"/>
+          </w:tcPr>
+          <w:p>
+            <w:pPr>
+              <w:pStyle w:val="ListParagraph"/>
+              <w:ind w:left="0"/>
+              <w:rPr>
+                <w:rFonts w:cstheme="minorHAnsi"/>
+                <w:sz w:val="24"/>
+                <w:szCs w:val="24"/>
+              </w:rPr>
+            </w:pPr>
+            <w:r>
+              <w:rPr>
+                <w:rFonts w:cstheme="minorHAnsi"/>
+                <w:sz w:val="24"/>
+                <w:szCs w:val="24"/>
+              </w:rPr>
+              <w:t>Successfully transaction</w:t>
+            </w:r>
+          </w:p>
+        </w:tc>
+      </w:tr>
+      <w:tr>
+        <w:tc>
+          <w:tcPr>
+            <w:tcW w:w="0" w:type="auto"/>
+          </w:tcPr>
+          <w:p>
+            <w:pPr>
+              <w:pStyle w:val="ListParagraph"/>
+              <w:ind w:left="0"/>
+              <w:rPr>
+                <w:rFonts w:cstheme="minorHAnsi"/>
+                <w:sz w:val="24"/>
+                <w:szCs w:val="24"/>
+              </w:rPr>
+            </w:pPr>
+            <w:r>
+              <w:rPr>
+                <w:rFonts w:cstheme="minorHAnsi"/>
+                <w:sz w:val="24"/>
+                <w:szCs w:val="24"/>
+              </w:rPr>
+              <w:t>4</w:t>
+            </w:r>
+          </w:p>
+        </w:tc>
+        <w:tc>
+          <w:tcPr>
+            <w:tcW w:w="0" w:type="auto"/>
+          </w:tcPr>
+          <w:p>
+            <w:pPr>
+              <w:pStyle w:val="ListParagraph"/>
+              <w:ind w:left="0"/>
+              <w:rPr>
+                <w:rFonts w:cstheme="minorHAnsi"/>
+                <w:sz w:val="24"/>
+                <w:szCs w:val="24"/>
+              </w:rPr>
+            </w:pPr>
+            <w:r>
+              <w:rPr>
+                <w:rFonts w:cstheme="minorHAnsi"/>
+                <w:sz w:val="24"/>
+                <w:szCs w:val="24"/>
+              </w:rPr>
+              <w:t>Card’s owner information( owner’s name, …)</w:t>
+            </w:r>
+          </w:p>
+        </w:tc>
+        <w:tc>
+          <w:tcPr>
+            <w:tcW w:w="0" w:type="auto"/>
+          </w:tcPr>
+          <w:p>
+            <w:pPr>
+              <w:pStyle w:val="ListParagraph"/>
+              <w:ind w:left="0"/>
+              <w:rPr>
+                <w:rFonts w:cstheme="minorHAnsi"/>
+                <w:sz w:val="24"/>
+                <w:szCs w:val="24"/>
+              </w:rPr>
+            </w:pPr>
+            <w:r>
+              <w:rPr>
+                <w:rFonts w:cstheme="minorHAnsi"/>
+                <w:sz w:val="24"/>
+                <w:szCs w:val="24"/>
+              </w:rPr>
+              <w:t>Information of card’s owner</w:t>
+            </w:r>
+          </w:p>
+        </w:tc>
+        <w:tc>
+          <w:tcPr>
+            <w:tcW w:w="0" w:type="auto"/>
+          </w:tcPr>
+          <w:p>
+            <w:pPr>
+              <w:pStyle w:val="ListParagraph"/>
+              <w:numPr>
+                <w:ilvl w:val="0"/>
+                <w:numId w:val="3"/>
+              </w:numPr>
+              <w:spacing w:after="0" w:line="240" w:lineRule="auto"/>
+              <w:rPr>
+                <w:rFonts w:cstheme="minorHAnsi"/>
+                <w:sz w:val="24"/>
+                <w:szCs w:val="24"/>
+              </w:rPr>
+            </w:pPr>
+            <w:r>
+              <w:rPr>
+                <w:rFonts w:cstheme="minorHAnsi"/>
+                <w:sz w:val="24"/>
+                <w:szCs w:val="24"/>
+              </w:rPr>
+              <w:t>Words</w:t>
+            </w:r>
+          </w:p>
+        </w:tc>
+        <w:tc>
+          <w:tcPr>
+            <w:tcW w:w="0" w:type="auto"/>
+          </w:tcPr>
+          <w:p>
+            <w:pPr>
+              <w:pStyle w:val="ListParagraph"/>
+              <w:ind w:left="0"/>
+              <w:rPr>
+                <w:rFonts w:cstheme="minorHAnsi"/>
+                <w:sz w:val="24"/>
+                <w:szCs w:val="24"/>
+              </w:rPr>
+            </w:pPr>
+            <w:r>
+              <w:rPr>
+                <w:rFonts w:cstheme="minorHAnsi"/>
+                <w:sz w:val="24"/>
+                <w:szCs w:val="24"/>
+              </w:rPr>
+              <w:t>12310243324</w:t>
+            </w:r>
+          </w:p>
+          <w:p>
+            <w:pPr>
+              <w:pStyle w:val="ListParagraph"/>
+              <w:ind w:left="0"/>
+              <w:rPr>
+                <w:rFonts w:cstheme="minorHAnsi"/>
+                <w:sz w:val="24"/>
+                <w:szCs w:val="24"/>
+              </w:rPr>
+            </w:pPr>
+            <w:r>
+              <w:rPr>
+                <w:rFonts w:cstheme="minorHAnsi"/>
+                <w:sz w:val="24"/>
+                <w:szCs w:val="24"/>
+              </w:rPr>
+              <w:t>Nguyen Trung Nghia</w:t>
             </w:r>
           </w:p>
         </w:tc>

</xml_diff>

<commit_message>
done UC diagram - deduct money
</commit_message>
<xml_diff>
--- a/Requirement Analysis/Use case specification/Use case specification - Deduct money.docx
+++ b/Requirement Analysis/Use case specification/Use case specification - Deduct money.docx
@@ -129,7 +129,21 @@
         <w:rPr>
           <w:rFonts w:asciiTheme="minorHAnsi" w:hAnsiTheme="minorHAnsi" w:cstheme="minorHAnsi"/>
         </w:rPr>
-        <w:t xml:space="preserve"> whenever the software need to deduct an amount of money from user by using the interbank API</w:t>
+        <w:t xml:space="preserve"> whenever the software </w:t>
+      </w:r>
+      <w:proofErr w:type="gramStart"/>
+      <w:r>
+        <w:rPr>
+          <w:rFonts w:asciiTheme="minorHAnsi" w:hAnsiTheme="minorHAnsi" w:cstheme="minorHAnsi"/>
+        </w:rPr>
+        <w:t>need</w:t>
+      </w:r>
+      <w:proofErr w:type="gramEnd"/>
+      <w:r>
+        <w:rPr>
+          <w:rFonts w:asciiTheme="minorHAnsi" w:hAnsiTheme="minorHAnsi" w:cstheme="minorHAnsi"/>
+        </w:rPr>
+        <w:t xml:space="preserve"> to deduct an amount of money from user by using the interbank API</w:t>
       </w:r>
     </w:p>
     <w:p>
@@ -1781,10 +1795,10 @@
       </w:tblPr>
       <w:tblGrid>
         <w:gridCol w:w="504"/>
-        <w:gridCol w:w="2190"/>
-        <w:gridCol w:w="1752"/>
-        <w:gridCol w:w="2674"/>
-        <w:gridCol w:w="1788"/>
+        <w:gridCol w:w="2189"/>
+        <w:gridCol w:w="1755"/>
+        <w:gridCol w:w="2673"/>
+        <w:gridCol w:w="1787"/>
       </w:tblGrid>
       <w:tr>
         <w:tc>
@@ -2101,31 +2115,39 @@
                 <w:sz w:val="24"/>
                 <w:szCs w:val="24"/>
               </w:rPr>
-              <w:t>Deposit amount</w:t>
-            </w:r>
-          </w:p>
-        </w:tc>
-        <w:tc>
-          <w:tcPr>
-            <w:tcW w:w="0" w:type="auto"/>
-          </w:tcPr>
-          <w:p>
-            <w:pPr>
-              <w:pStyle w:val="ListParagraph"/>
-              <w:ind w:left="0"/>
-              <w:rPr>
-                <w:rFonts w:cstheme="minorHAnsi"/>
-                <w:sz w:val="24"/>
-                <w:szCs w:val="24"/>
-              </w:rPr>
-            </w:pPr>
-            <w:r>
-              <w:rPr>
-                <w:rFonts w:cstheme="minorHAnsi"/>
-                <w:sz w:val="24"/>
-                <w:szCs w:val="24"/>
-              </w:rPr>
-              <w:t>Deposit amount</w:t>
+              <w:t>deduct</w:t>
+            </w:r>
+            <w:r>
+              <w:rPr>
+                <w:rFonts w:cstheme="minorHAnsi"/>
+                <w:sz w:val="24"/>
+                <w:szCs w:val="24"/>
+              </w:rPr>
+              <w:t xml:space="preserve"> amount</w:t>
+            </w:r>
+          </w:p>
+        </w:tc>
+        <w:tc>
+          <w:tcPr>
+            <w:tcW w:w="0" w:type="auto"/>
+          </w:tcPr>
+          <w:p>
+            <w:pPr>
+              <w:pStyle w:val="ListParagraph"/>
+              <w:ind w:left="0"/>
+              <w:rPr>
+                <w:rFonts w:cstheme="minorHAnsi"/>
+                <w:sz w:val="24"/>
+                <w:szCs w:val="24"/>
+              </w:rPr>
+            </w:pPr>
+            <w:r>
+              <w:rPr>
+                <w:rFonts w:cstheme="minorHAnsi"/>
+                <w:sz w:val="24"/>
+                <w:szCs w:val="24"/>
+              </w:rPr>
+              <w:t>Amount of deducted money</w:t>
             </w:r>
           </w:p>
         </w:tc>
@@ -2372,7 +2394,25 @@
                 <w:sz w:val="24"/>
                 <w:szCs w:val="24"/>
               </w:rPr>
-              <w:t>Card’s owner information( owner’s name, …)</w:t>
+              <w:t xml:space="preserve">Card’s owner </w:t>
+            </w:r>
+            <w:proofErr w:type="gramStart"/>
+            <w:r>
+              <w:rPr>
+                <w:rFonts w:cstheme="minorHAnsi"/>
+                <w:sz w:val="24"/>
+                <w:szCs w:val="24"/>
+              </w:rPr>
+              <w:t>information( owner’s</w:t>
+            </w:r>
+            <w:proofErr w:type="gramEnd"/>
+            <w:r>
+              <w:rPr>
+                <w:rFonts w:cstheme="minorHAnsi"/>
+                <w:sz w:val="24"/>
+                <w:szCs w:val="24"/>
+              </w:rPr>
+              <w:t xml:space="preserve"> name, …)</w:t>
             </w:r>
           </w:p>
         </w:tc>

</xml_diff>

<commit_message>
Nghiant - View Bike &  Deduct money Comm + Seq Diagram (#9)
* add interaction diagram

* add interaction diagram

* add interaction diagram image(png)

* move directory

Co-authored-by: nguyenxnghiax <nguyentrungnghia.cnh@gmail.com>
</commit_message>
<xml_diff>
--- a/Requirement Analysis/Use case specification/Use case specification - Deduct money.docx
+++ b/Requirement Analysis/Use case specification/Use case specification - Deduct money.docx
@@ -180,7 +180,15 @@
           <w:bCs/>
         </w:rPr>
         <w:tab/>
-        <w:t>3.1 Customer</w:t>
+        <w:t xml:space="preserve">3.1 </w:t>
+      </w:r>
+      <w:r>
+        <w:rPr>
+          <w:rFonts w:asciiTheme="minorHAnsi" w:hAnsiTheme="minorHAnsi" w:cstheme="minorHAnsi"/>
+          <w:b/>
+          <w:bCs/>
+        </w:rPr>
+        <w:t>Interbank</w:t>
       </w:r>
       <w:r>
         <w:rPr>

</xml_diff>